<commit_message>
nao era a ultima...
</commit_message>
<xml_diff>
--- a/Docs/Saphira.docx
+++ b/Docs/Saphira.docx
@@ -5827,30 +5827,6 @@
           <w:szCs w:val="20"/>
         </w:rPr>
       </w:pPr>
-    </w:p>
-    <w:p>
-      <w:pPr>
-        <w:pStyle w:val="NormalWeb"/>
-        <w:shd w:val="clear" w:color="auto" w:fill="2F2F2F"/>
-        <w:rPr>
-          <w:rFonts w:ascii="Consolas" w:hAnsi="Consolas"/>
-          <w:color w:val="AAAAAA"/>
-          <w:sz w:val="20"/>
-          <w:szCs w:val="20"/>
-        </w:rPr>
-      </w:pPr>
-    </w:p>
-    <w:p>
-      <w:pPr>
-        <w:pStyle w:val="NormalWeb"/>
-        <w:shd w:val="clear" w:color="auto" w:fill="2F2F2F"/>
-        <w:rPr>
-          <w:rFonts w:ascii="Consolas" w:hAnsi="Consolas"/>
-          <w:color w:val="AAAAAA"/>
-          <w:sz w:val="20"/>
-          <w:szCs w:val="20"/>
-        </w:rPr>
-      </w:pPr>
       <w:r>
         <w:rPr>
           <w:rFonts w:ascii="Consolas" w:hAnsi="Consolas"/>
@@ -5858,6 +5834,7 @@
           <w:sz w:val="20"/>
           <w:szCs w:val="20"/>
         </w:rPr>
+        <w:lastRenderedPageBreak/>
         <w:t>-- 4) Relação com o código do filme,</w:t>
       </w:r>
     </w:p>
@@ -7413,7 +7390,6 @@
           <w:sz w:val="20"/>
           <w:szCs w:val="20"/>
         </w:rPr>
-        <w:lastRenderedPageBreak/>
         <w:t>ORDER</w:t>
       </w:r>
       <w:r>
@@ -7497,18 +7473,6 @@
         </w:rPr>
         <w:t xml:space="preserve"> </w:t>
       </w:r>
-    </w:p>
-    <w:p>
-      <w:pPr>
-        <w:pStyle w:val="NormalWeb"/>
-        <w:shd w:val="clear" w:color="auto" w:fill="2F2F2F"/>
-        <w:rPr>
-          <w:rFonts w:ascii="Consolas" w:hAnsi="Consolas"/>
-          <w:color w:val="AAAAAA"/>
-          <w:sz w:val="20"/>
-          <w:szCs w:val="20"/>
-        </w:rPr>
-      </w:pPr>
     </w:p>
     <w:p/>
     <w:p/>
@@ -7636,7 +7600,16 @@
           <w:sz w:val="24"/>
           <w:szCs w:val="24"/>
         </w:rPr>
-        <w:t>No geral, o banco de dados Saphira desempenha um papel crucial no gerenciamento de informações de cinemas, permitindo o registro, organização e recuperação eficiente de dados relacionados a filmes, sessões e ingressos. Com sua estrutura bem definida, requisitos funcionais e não funcionais adequados, o Saphira é uma ferramenta indispensável para aprimorar a experiência de gerenciamento de cinemas, fornecendo informações relevantes, precisas e atualizadas para a tomada de decisões e aprimoramento dos serviços oferecidos aos clientes.</w:t>
+        <w:t xml:space="preserve">No geral, o banco de dados Saphira desempenha um papel crucial no gerenciamento de informações de cinemas, permitindo o registro, organização e recuperação eficiente de dados relacionados a filmes, sessões e ingressos. </w:t>
+      </w:r>
+      <w:r>
+        <w:rPr>
+          <w:rFonts w:ascii="Arial" w:hAnsi="Arial" w:cs="Arial"/>
+          <w:sz w:val="24"/>
+          <w:szCs w:val="24"/>
+        </w:rPr>
+        <w:lastRenderedPageBreak/>
+        <w:t>Com sua estrutura bem definida, requisitos funcionais e não funcionais adequados, o Saphira é uma ferramenta indispensável para aprimorar a experiência de gerenciamento de cinemas, fornecendo informações relevantes, precisas e atualizadas para a tomada de decisões e aprimoramento dos serviços oferecidos aos clientes.</w:t>
       </w:r>
     </w:p>
     <w:p>

</xml_diff>

<commit_message>
realmente nao era a ultima...
</commit_message>
<xml_diff>
--- a/Docs/Saphira.docx
+++ b/Docs/Saphira.docx
@@ -921,7 +921,7 @@
           <w:r>
             <w:fldChar w:fldCharType="separate"/>
           </w:r>
-          <w:hyperlink w:anchor="_Toc139388932" w:history="1">
+          <w:hyperlink w:anchor="_Toc139389159" w:history="1">
             <w:r>
               <w:rPr>
                 <w:rStyle w:val="Hyperlink"/>
@@ -948,7 +948,7 @@
                 <w:noProof/>
                 <w:webHidden/>
               </w:rPr>
-              <w:instrText xml:space="preserve"> PAGEREF _Toc139388932 \h </w:instrText>
+              <w:instrText xml:space="preserve"> PAGEREF _Toc139389159 \h </w:instrText>
             </w:r>
             <w:r>
               <w:rPr>
@@ -991,7 +991,7 @@
               <w:lang w:eastAsia="pt-BR"/>
             </w:rPr>
           </w:pPr>
-          <w:hyperlink w:anchor="_Toc139388933" w:history="1">
+          <w:hyperlink w:anchor="_Toc139389160" w:history="1">
             <w:r>
               <w:rPr>
                 <w:rStyle w:val="Hyperlink"/>
@@ -1018,7 +1018,7 @@
                 <w:noProof/>
                 <w:webHidden/>
               </w:rPr>
-              <w:instrText xml:space="preserve"> PAGEREF _Toc139388933 \h </w:instrText>
+              <w:instrText xml:space="preserve"> PAGEREF _Toc139389160 \h </w:instrText>
             </w:r>
             <w:r>
               <w:rPr>
@@ -1061,7 +1061,7 @@
               <w:lang w:eastAsia="pt-BR"/>
             </w:rPr>
           </w:pPr>
-          <w:hyperlink w:anchor="_Toc139388934" w:history="1">
+          <w:hyperlink w:anchor="_Toc139389161" w:history="1">
             <w:r>
               <w:rPr>
                 <w:rStyle w:val="Hyperlink"/>
@@ -1088,7 +1088,7 @@
                 <w:noProof/>
                 <w:webHidden/>
               </w:rPr>
-              <w:instrText xml:space="preserve"> PAGEREF _Toc139388934 \h </w:instrText>
+              <w:instrText xml:space="preserve"> PAGEREF _Toc139389161 \h </w:instrText>
             </w:r>
             <w:r>
               <w:rPr>
@@ -1131,7 +1131,7 @@
               <w:lang w:eastAsia="pt-BR"/>
             </w:rPr>
           </w:pPr>
-          <w:hyperlink w:anchor="_Toc139388935" w:history="1">
+          <w:hyperlink w:anchor="_Toc139389162" w:history="1">
             <w:r>
               <w:rPr>
                 <w:rStyle w:val="Hyperlink"/>
@@ -1158,7 +1158,7 @@
                 <w:noProof/>
                 <w:webHidden/>
               </w:rPr>
-              <w:instrText xml:space="preserve"> PAGEREF _Toc139388935 \h </w:instrText>
+              <w:instrText xml:space="preserve"> PAGEREF _Toc139389162 \h </w:instrText>
             </w:r>
             <w:r>
               <w:rPr>
@@ -1201,7 +1201,7 @@
               <w:lang w:eastAsia="pt-BR"/>
             </w:rPr>
           </w:pPr>
-          <w:hyperlink w:anchor="_Toc139388936" w:history="1">
+          <w:hyperlink w:anchor="_Toc139389163" w:history="1">
             <w:r>
               <w:rPr>
                 <w:rStyle w:val="Hyperlink"/>
@@ -1228,7 +1228,7 @@
                 <w:noProof/>
                 <w:webHidden/>
               </w:rPr>
-              <w:instrText xml:space="preserve"> PAGEREF _Toc139388936 \h </w:instrText>
+              <w:instrText xml:space="preserve"> PAGEREF _Toc139389163 \h </w:instrText>
             </w:r>
             <w:r>
               <w:rPr>
@@ -1271,7 +1271,7 @@
               <w:lang w:eastAsia="pt-BR"/>
             </w:rPr>
           </w:pPr>
-          <w:hyperlink w:anchor="_Toc139388937" w:history="1">
+          <w:hyperlink w:anchor="_Toc139389164" w:history="1">
             <w:r>
               <w:rPr>
                 <w:rStyle w:val="Hyperlink"/>
@@ -1298,7 +1298,7 @@
                 <w:noProof/>
                 <w:webHidden/>
               </w:rPr>
-              <w:instrText xml:space="preserve"> PAGEREF _Toc139388937 \h </w:instrText>
+              <w:instrText xml:space="preserve"> PAGEREF _Toc139389164 \h </w:instrText>
             </w:r>
             <w:r>
               <w:rPr>
@@ -1341,7 +1341,7 @@
               <w:lang w:eastAsia="pt-BR"/>
             </w:rPr>
           </w:pPr>
-          <w:hyperlink w:anchor="_Toc139388938" w:history="1">
+          <w:hyperlink w:anchor="_Toc139389165" w:history="1">
             <w:r>
               <w:rPr>
                 <w:rStyle w:val="Hyperlink"/>
@@ -1368,7 +1368,7 @@
                 <w:noProof/>
                 <w:webHidden/>
               </w:rPr>
-              <w:instrText xml:space="preserve"> PAGEREF _Toc139388938 \h </w:instrText>
+              <w:instrText xml:space="preserve"> PAGEREF _Toc139389165 \h </w:instrText>
             </w:r>
             <w:r>
               <w:rPr>
@@ -1411,7 +1411,7 @@
               <w:lang w:eastAsia="pt-BR"/>
             </w:rPr>
           </w:pPr>
-          <w:hyperlink w:anchor="_Toc139388939" w:history="1">
+          <w:hyperlink w:anchor="_Toc139389166" w:history="1">
             <w:r>
               <w:rPr>
                 <w:rStyle w:val="Hyperlink"/>
@@ -1438,7 +1438,7 @@
                 <w:noProof/>
                 <w:webHidden/>
               </w:rPr>
-              <w:instrText xml:space="preserve"> PAGEREF _Toc139388939 \h </w:instrText>
+              <w:instrText xml:space="preserve"> PAGEREF _Toc139389166 \h </w:instrText>
             </w:r>
             <w:r>
               <w:rPr>
@@ -1527,7 +1527,7 @@
           <w:color w:val="000000" w:themeColor="text1"/>
         </w:rPr>
       </w:pPr>
-      <w:bookmarkStart w:id="0" w:name="_Toc139388932"/>
+      <w:bookmarkStart w:id="0" w:name="_Toc139389159"/>
       <w:r>
         <w:rPr>
           <w:color w:val="000000" w:themeColor="text1"/>
@@ -1653,7 +1653,7 @@
           <w:color w:val="000000" w:themeColor="text1"/>
         </w:rPr>
       </w:pPr>
-      <w:bookmarkStart w:id="1" w:name="_Toc139388933"/>
+      <w:bookmarkStart w:id="1" w:name="_Toc139389160"/>
       <w:r>
         <w:rPr>
           <w:color w:val="000000" w:themeColor="text1"/>
@@ -1771,7 +1771,7 @@
           <w:color w:val="000000" w:themeColor="text1"/>
         </w:rPr>
       </w:pPr>
-      <w:bookmarkStart w:id="2" w:name="_Toc139388934"/>
+      <w:bookmarkStart w:id="2" w:name="_Toc139389161"/>
       <w:r>
         <w:rPr>
           <w:color w:val="000000" w:themeColor="text1"/>
@@ -1943,7 +1943,7 @@
           <w:color w:val="000000" w:themeColor="text1"/>
         </w:rPr>
       </w:pPr>
-      <w:bookmarkStart w:id="3" w:name="_Toc139388935"/>
+      <w:bookmarkStart w:id="3" w:name="_Toc139389162"/>
       <w:r>
         <w:rPr>
           <w:color w:val="000000" w:themeColor="text1"/>
@@ -2225,7 +2225,7 @@
           <w:color w:val="000000" w:themeColor="text1"/>
         </w:rPr>
       </w:pPr>
-      <w:bookmarkStart w:id="4" w:name="_Toc139388936"/>
+      <w:bookmarkStart w:id="4" w:name="_Toc139389163"/>
       <w:r>
         <w:rPr>
           <w:color w:val="000000" w:themeColor="text1"/>
@@ -2354,7 +2354,7 @@
           <w:color w:val="000000" w:themeColor="text1"/>
         </w:rPr>
       </w:pPr>
-      <w:bookmarkStart w:id="5" w:name="_Toc139388937"/>
+      <w:bookmarkStart w:id="5" w:name="_Toc139389164"/>
       <w:r>
         <w:rPr>
           <w:color w:val="000000" w:themeColor="text1"/>
@@ -2486,6 +2486,7 @@
         </w:rPr>
       </w:pPr>
       <w:proofErr w:type="spellStart"/>
+      <w:proofErr w:type="gramStart"/>
       <w:r>
         <w:rPr>
           <w:rFonts w:ascii="Consolas" w:hAnsi="Consolas"/>
@@ -2514,6 +2515,7 @@
         <w:t>nomfil</w:t>
       </w:r>
       <w:proofErr w:type="spellEnd"/>
+      <w:proofErr w:type="gramEnd"/>
       <w:r>
         <w:rPr>
           <w:rFonts w:ascii="Consolas" w:hAnsi="Consolas"/>
@@ -2554,6 +2556,7 @@
         </w:rPr>
       </w:pPr>
       <w:proofErr w:type="spellStart"/>
+      <w:proofErr w:type="gramStart"/>
       <w:r>
         <w:rPr>
           <w:rFonts w:ascii="Consolas" w:hAnsi="Consolas"/>
@@ -2582,6 +2585,7 @@
         <w:t>temdurfil</w:t>
       </w:r>
       <w:proofErr w:type="spellEnd"/>
+      <w:proofErr w:type="gramEnd"/>
       <w:r>
         <w:rPr>
           <w:rFonts w:ascii="Consolas" w:hAnsi="Consolas"/>
@@ -2622,6 +2626,7 @@
         </w:rPr>
       </w:pPr>
       <w:proofErr w:type="spellStart"/>
+      <w:proofErr w:type="gramStart"/>
       <w:r>
         <w:rPr>
           <w:rFonts w:ascii="Consolas" w:hAnsi="Consolas"/>
@@ -2650,6 +2655,7 @@
         <w:t>nomgenfil</w:t>
       </w:r>
       <w:proofErr w:type="spellEnd"/>
+      <w:proofErr w:type="gramEnd"/>
       <w:r>
         <w:rPr>
           <w:rFonts w:ascii="Consolas" w:hAnsi="Consolas"/>
@@ -2890,6 +2896,7 @@
         </w:rPr>
       </w:pPr>
       <w:proofErr w:type="spellStart"/>
+      <w:proofErr w:type="gramStart"/>
       <w:r>
         <w:rPr>
           <w:rFonts w:ascii="Consolas" w:hAnsi="Consolas"/>
@@ -2918,6 +2925,7 @@
         <w:t>codgenfil</w:t>
       </w:r>
       <w:proofErr w:type="spellEnd"/>
+      <w:proofErr w:type="gramEnd"/>
       <w:r>
         <w:rPr>
           <w:rFonts w:ascii="Consolas" w:hAnsi="Consolas"/>
@@ -3016,6 +3024,7 @@
         </w:rPr>
       </w:pPr>
       <w:proofErr w:type="spellStart"/>
+      <w:proofErr w:type="gramStart"/>
       <w:r>
         <w:rPr>
           <w:rFonts w:ascii="Consolas" w:hAnsi="Consolas"/>
@@ -3044,6 +3053,7 @@
         <w:t>temdurfil</w:t>
       </w:r>
       <w:proofErr w:type="spellEnd"/>
+      <w:proofErr w:type="gramEnd"/>
       <w:r>
         <w:rPr>
           <w:rFonts w:ascii="Consolas" w:hAnsi="Consolas"/>
@@ -3267,6 +3277,7 @@
         </w:rPr>
       </w:pPr>
       <w:proofErr w:type="spellStart"/>
+      <w:proofErr w:type="gramStart"/>
       <w:r>
         <w:rPr>
           <w:rFonts w:ascii="Consolas" w:hAnsi="Consolas"/>
@@ -3295,6 +3306,7 @@
         <w:t>nomfil</w:t>
       </w:r>
       <w:proofErr w:type="spellEnd"/>
+      <w:proofErr w:type="gramEnd"/>
       <w:r>
         <w:rPr>
           <w:rFonts w:ascii="Consolas" w:hAnsi="Consolas"/>
@@ -3335,6 +3347,7 @@
         </w:rPr>
       </w:pPr>
       <w:proofErr w:type="spellStart"/>
+      <w:proofErr w:type="gramStart"/>
       <w:r>
         <w:rPr>
           <w:rFonts w:ascii="Consolas" w:hAnsi="Consolas"/>
@@ -3363,6 +3376,7 @@
         <w:t>nomsal</w:t>
       </w:r>
       <w:proofErr w:type="spellEnd"/>
+      <w:proofErr w:type="gramEnd"/>
       <w:r>
         <w:rPr>
           <w:rFonts w:ascii="Consolas" w:hAnsi="Consolas"/>
@@ -3569,6 +3583,7 @@
         </w:rPr>
       </w:pPr>
       <w:proofErr w:type="spellStart"/>
+      <w:proofErr w:type="gramStart"/>
       <w:r>
         <w:rPr>
           <w:rFonts w:ascii="Consolas" w:hAnsi="Consolas"/>
@@ -3597,6 +3612,7 @@
         <w:t>codfil</w:t>
       </w:r>
       <w:proofErr w:type="spellEnd"/>
+      <w:proofErr w:type="gramEnd"/>
       <w:r>
         <w:rPr>
           <w:rFonts w:ascii="Consolas" w:hAnsi="Consolas"/>
@@ -3753,6 +3769,7 @@
         </w:rPr>
       </w:pPr>
       <w:proofErr w:type="spellStart"/>
+      <w:proofErr w:type="gramStart"/>
       <w:r>
         <w:rPr>
           <w:rFonts w:ascii="Consolas" w:hAnsi="Consolas"/>
@@ -3781,6 +3798,7 @@
         <w:t>codsal</w:t>
       </w:r>
       <w:proofErr w:type="spellEnd"/>
+      <w:proofErr w:type="gramEnd"/>
       <w:r>
         <w:rPr>
           <w:rFonts w:ascii="Consolas" w:hAnsi="Consolas"/>
@@ -3857,6 +3875,7 @@
         </w:rPr>
       </w:pPr>
       <w:proofErr w:type="spellStart"/>
+      <w:proofErr w:type="gramStart"/>
       <w:r>
         <w:rPr>
           <w:rFonts w:ascii="Consolas" w:hAnsi="Consolas"/>
@@ -3885,6 +3904,7 @@
         <w:t>temdurfil</w:t>
       </w:r>
       <w:proofErr w:type="spellEnd"/>
+      <w:proofErr w:type="gramEnd"/>
       <w:r>
         <w:rPr>
           <w:rFonts w:ascii="Consolas" w:hAnsi="Consolas"/>
@@ -3963,6 +3983,7 @@
         </w:rPr>
       </w:pPr>
       <w:proofErr w:type="spellStart"/>
+      <w:proofErr w:type="gramStart"/>
       <w:r>
         <w:rPr>
           <w:rFonts w:ascii="Consolas" w:hAnsi="Consolas"/>
@@ -3991,6 +4012,7 @@
         <w:t>nomsal</w:t>
       </w:r>
       <w:proofErr w:type="spellEnd"/>
+      <w:proofErr w:type="gramEnd"/>
       <w:r>
         <w:rPr>
           <w:rFonts w:ascii="Consolas" w:hAnsi="Consolas"/>
@@ -4218,7 +4240,27 @@
           <w:sz w:val="20"/>
           <w:szCs w:val="20"/>
         </w:rPr>
-        <w:t>--filme com mais vendas(em termos de</w:t>
+        <w:t xml:space="preserve">--filme com mais </w:t>
+      </w:r>
+      <w:proofErr w:type="gramStart"/>
+      <w:r>
+        <w:rPr>
+          <w:rFonts w:ascii="Consolas" w:hAnsi="Consolas"/>
+          <w:color w:val="669768"/>
+          <w:sz w:val="20"/>
+          <w:szCs w:val="20"/>
+        </w:rPr>
+        <w:t>vendas(</w:t>
+      </w:r>
+      <w:proofErr w:type="gramEnd"/>
+      <w:r>
+        <w:rPr>
+          <w:rFonts w:ascii="Consolas" w:hAnsi="Consolas"/>
+          <w:color w:val="669768"/>
+          <w:sz w:val="20"/>
+          <w:szCs w:val="20"/>
+        </w:rPr>
+        <w:t>em termos de</w:t>
       </w:r>
     </w:p>
     <w:p>
@@ -4301,6 +4343,7 @@
         </w:rPr>
       </w:pPr>
       <w:proofErr w:type="spellStart"/>
+      <w:proofErr w:type="gramStart"/>
       <w:r>
         <w:rPr>
           <w:rFonts w:ascii="Consolas" w:hAnsi="Consolas"/>
@@ -4329,6 +4372,7 @@
         <w:t>codfil</w:t>
       </w:r>
       <w:proofErr w:type="spellEnd"/>
+      <w:proofErr w:type="gramEnd"/>
       <w:r>
         <w:rPr>
           <w:rFonts w:ascii="Consolas" w:hAnsi="Consolas"/>
@@ -4369,6 +4413,7 @@
         </w:rPr>
       </w:pPr>
       <w:proofErr w:type="spellStart"/>
+      <w:proofErr w:type="gramStart"/>
       <w:r>
         <w:rPr>
           <w:rFonts w:ascii="Consolas" w:hAnsi="Consolas"/>
@@ -4397,6 +4442,7 @@
         <w:t>nomfil</w:t>
       </w:r>
       <w:proofErr w:type="spellEnd"/>
+      <w:proofErr w:type="gramEnd"/>
       <w:r>
         <w:rPr>
           <w:rFonts w:ascii="Consolas" w:hAnsi="Consolas"/>
@@ -4437,6 +4483,7 @@
         </w:rPr>
       </w:pPr>
       <w:proofErr w:type="spellStart"/>
+      <w:proofErr w:type="gramStart"/>
       <w:r>
         <w:rPr>
           <w:rFonts w:ascii="Consolas" w:hAnsi="Consolas"/>
@@ -4459,6 +4506,7 @@
         <w:t>(</w:t>
       </w:r>
       <w:proofErr w:type="spellStart"/>
+      <w:proofErr w:type="gramEnd"/>
       <w:r>
         <w:rPr>
           <w:rFonts w:ascii="Consolas" w:hAnsi="Consolas"/>
@@ -4577,6 +4625,7 @@
         </w:rPr>
       </w:pPr>
       <w:proofErr w:type="spellStart"/>
+      <w:proofErr w:type="gramStart"/>
       <w:r>
         <w:rPr>
           <w:rFonts w:ascii="Consolas" w:hAnsi="Consolas"/>
@@ -4596,7 +4645,17 @@
           <w:sz w:val="20"/>
           <w:szCs w:val="20"/>
         </w:rPr>
-        <w:t xml:space="preserve">(*) </w:t>
+        <w:t>(</w:t>
+      </w:r>
+      <w:proofErr w:type="gramEnd"/>
+      <w:r>
+        <w:rPr>
+          <w:rFonts w:ascii="Consolas" w:hAnsi="Consolas"/>
+          <w:color w:val="AAAAAA"/>
+          <w:sz w:val="20"/>
+          <w:szCs w:val="20"/>
+        </w:rPr>
+        <w:t xml:space="preserve">*) </w:t>
       </w:r>
       <w:r>
         <w:rPr>
@@ -4791,6 +4850,7 @@
         </w:rPr>
       </w:pPr>
       <w:proofErr w:type="spellStart"/>
+      <w:proofErr w:type="gramStart"/>
       <w:r>
         <w:rPr>
           <w:rFonts w:ascii="Consolas" w:hAnsi="Consolas"/>
@@ -4819,6 +4879,7 @@
         <w:t>codfil</w:t>
       </w:r>
       <w:proofErr w:type="spellEnd"/>
+      <w:proofErr w:type="gramEnd"/>
       <w:r>
         <w:rPr>
           <w:rFonts w:ascii="Consolas" w:hAnsi="Consolas"/>
@@ -5013,6 +5074,7 @@
         <w:t xml:space="preserve"> = </w:t>
       </w:r>
       <w:proofErr w:type="spellStart"/>
+      <w:proofErr w:type="gramStart"/>
       <w:r>
         <w:rPr>
           <w:rFonts w:ascii="Consolas" w:hAnsi="Consolas"/>
@@ -5041,6 +5103,7 @@
         <w:t>codses</w:t>
       </w:r>
       <w:proofErr w:type="spellEnd"/>
+      <w:proofErr w:type="gramEnd"/>
     </w:p>
     <w:p>
       <w:pPr>
@@ -5197,6 +5260,7 @@
         <w:t xml:space="preserve"> = </w:t>
       </w:r>
       <w:proofErr w:type="spellStart"/>
+      <w:proofErr w:type="gramStart"/>
       <w:r>
         <w:rPr>
           <w:rFonts w:ascii="Consolas" w:hAnsi="Consolas"/>
@@ -5225,6 +5289,7 @@
         <w:t>coding</w:t>
       </w:r>
       <w:proofErr w:type="spellEnd"/>
+      <w:proofErr w:type="gramEnd"/>
     </w:p>
     <w:p>
       <w:pPr>
@@ -5263,6 +5328,7 @@
         </w:rPr>
       </w:pPr>
       <w:proofErr w:type="spellStart"/>
+      <w:proofErr w:type="gramStart"/>
       <w:r>
         <w:rPr>
           <w:rFonts w:ascii="Consolas" w:hAnsi="Consolas"/>
@@ -5285,6 +5351,7 @@
         <w:t>(</w:t>
       </w:r>
       <w:proofErr w:type="spellStart"/>
+      <w:proofErr w:type="gramEnd"/>
       <w:r>
         <w:rPr>
           <w:rFonts w:ascii="Consolas" w:hAnsi="Consolas"/>
@@ -5503,6 +5570,7 @@
         </w:rPr>
       </w:pPr>
       <w:proofErr w:type="spellStart"/>
+      <w:proofErr w:type="gramStart"/>
       <w:r>
         <w:rPr>
           <w:rFonts w:ascii="Consolas" w:hAnsi="Consolas"/>
@@ -5531,6 +5599,7 @@
         <w:t>codfil</w:t>
       </w:r>
       <w:proofErr w:type="spellEnd"/>
+      <w:proofErr w:type="gramEnd"/>
       <w:r>
         <w:rPr>
           <w:rFonts w:ascii="Consolas" w:hAnsi="Consolas"/>
@@ -5553,6 +5622,7 @@
         </w:rPr>
       </w:pPr>
       <w:proofErr w:type="spellStart"/>
+      <w:proofErr w:type="gramStart"/>
       <w:r>
         <w:rPr>
           <w:rFonts w:ascii="Consolas" w:hAnsi="Consolas"/>
@@ -5581,6 +5651,7 @@
         <w:t>nomfil</w:t>
       </w:r>
       <w:proofErr w:type="spellEnd"/>
+      <w:proofErr w:type="gramEnd"/>
       <w:r>
         <w:rPr>
           <w:rFonts w:ascii="Consolas" w:hAnsi="Consolas"/>
@@ -5603,6 +5674,7 @@
         </w:rPr>
       </w:pPr>
       <w:proofErr w:type="spellStart"/>
+      <w:proofErr w:type="gramStart"/>
       <w:r>
         <w:rPr>
           <w:rFonts w:ascii="Consolas" w:hAnsi="Consolas"/>
@@ -5625,6 +5697,7 @@
         <w:t>(</w:t>
       </w:r>
       <w:proofErr w:type="spellStart"/>
+      <w:proofErr w:type="gramEnd"/>
       <w:r>
         <w:rPr>
           <w:rFonts w:ascii="Consolas" w:hAnsi="Consolas"/>
@@ -5772,6 +5845,7 @@
         </w:rPr>
       </w:pPr>
       <w:proofErr w:type="spellStart"/>
+      <w:proofErr w:type="gramStart"/>
       <w:r>
         <w:rPr>
           <w:rFonts w:ascii="Consolas" w:hAnsi="Consolas"/>
@@ -5791,7 +5865,17 @@
           <w:sz w:val="20"/>
           <w:szCs w:val="20"/>
         </w:rPr>
-        <w:t xml:space="preserve">(*) </w:t>
+        <w:t>(</w:t>
+      </w:r>
+      <w:proofErr w:type="gramEnd"/>
+      <w:r>
+        <w:rPr>
+          <w:rFonts w:ascii="Consolas" w:hAnsi="Consolas"/>
+          <w:color w:val="AAAAAA"/>
+          <w:sz w:val="20"/>
+          <w:szCs w:val="20"/>
+        </w:rPr>
+        <w:t xml:space="preserve">*) </w:t>
       </w:r>
       <w:proofErr w:type="spellStart"/>
       <w:r>
@@ -6041,6 +6125,7 @@
         </w:rPr>
       </w:pPr>
       <w:proofErr w:type="spellStart"/>
+      <w:proofErr w:type="gramStart"/>
       <w:r>
         <w:rPr>
           <w:rFonts w:ascii="Consolas" w:hAnsi="Consolas"/>
@@ -6069,6 +6154,7 @@
         <w:t>codfil</w:t>
       </w:r>
       <w:proofErr w:type="spellEnd"/>
+      <w:proofErr w:type="gramEnd"/>
       <w:r>
         <w:rPr>
           <w:rFonts w:ascii="Consolas" w:hAnsi="Consolas"/>
@@ -6109,6 +6195,7 @@
         </w:rPr>
       </w:pPr>
       <w:proofErr w:type="spellStart"/>
+      <w:proofErr w:type="gramStart"/>
       <w:r>
         <w:rPr>
           <w:rFonts w:ascii="Consolas" w:hAnsi="Consolas"/>
@@ -6137,6 +6224,7 @@
         <w:t>nomfil</w:t>
       </w:r>
       <w:proofErr w:type="spellEnd"/>
+      <w:proofErr w:type="gramEnd"/>
       <w:r>
         <w:rPr>
           <w:rFonts w:ascii="Consolas" w:hAnsi="Consolas"/>
@@ -6197,6 +6285,7 @@
         <w:t>(</w:t>
       </w:r>
       <w:proofErr w:type="spellStart"/>
+      <w:proofErr w:type="gramStart"/>
       <w:r>
         <w:rPr>
           <w:rFonts w:ascii="Consolas" w:hAnsi="Consolas"/>
@@ -6225,6 +6314,7 @@
         <w:t>preing</w:t>
       </w:r>
       <w:proofErr w:type="spellEnd"/>
+      <w:proofErr w:type="gramEnd"/>
       <w:r>
         <w:rPr>
           <w:rFonts w:ascii="Consolas" w:hAnsi="Consolas"/>
@@ -6396,6 +6486,7 @@
         <w:t xml:space="preserve"> </w:t>
       </w:r>
       <w:proofErr w:type="spellStart"/>
+      <w:proofErr w:type="gramStart"/>
       <w:r>
         <w:rPr>
           <w:rFonts w:ascii="Consolas" w:hAnsi="Consolas"/>
@@ -6424,6 +6515,7 @@
         <w:t>codclafil</w:t>
       </w:r>
       <w:proofErr w:type="spellEnd"/>
+      <w:proofErr w:type="gramEnd"/>
       <w:r>
         <w:rPr>
           <w:rFonts w:ascii="Consolas" w:hAnsi="Consolas"/>
@@ -6553,6 +6645,7 @@
         <w:t xml:space="preserve"> </w:t>
       </w:r>
       <w:proofErr w:type="spellStart"/>
+      <w:proofErr w:type="gramStart"/>
       <w:r>
         <w:rPr>
           <w:rFonts w:ascii="Consolas" w:hAnsi="Consolas"/>
@@ -6581,6 +6674,7 @@
         <w:t>codfil</w:t>
       </w:r>
       <w:proofErr w:type="spellEnd"/>
+      <w:proofErr w:type="gramEnd"/>
       <w:r>
         <w:rPr>
           <w:rFonts w:ascii="Consolas" w:hAnsi="Consolas"/>
@@ -6708,6 +6802,7 @@
         <w:t xml:space="preserve"> </w:t>
       </w:r>
       <w:proofErr w:type="spellStart"/>
+      <w:proofErr w:type="gramStart"/>
       <w:r>
         <w:rPr>
           <w:rFonts w:ascii="Consolas" w:hAnsi="Consolas"/>
@@ -6736,6 +6831,7 @@
         <w:t>codses</w:t>
       </w:r>
       <w:proofErr w:type="spellEnd"/>
+      <w:proofErr w:type="gramEnd"/>
       <w:r>
         <w:rPr>
           <w:rFonts w:ascii="Consolas" w:hAnsi="Consolas"/>
@@ -6863,6 +6959,7 @@
         <w:t xml:space="preserve"> </w:t>
       </w:r>
       <w:proofErr w:type="spellStart"/>
+      <w:proofErr w:type="gramStart"/>
       <w:r>
         <w:rPr>
           <w:rFonts w:ascii="Consolas" w:hAnsi="Consolas"/>
@@ -6891,6 +6988,7 @@
         <w:t>coding</w:t>
       </w:r>
       <w:proofErr w:type="spellEnd"/>
+      <w:proofErr w:type="gramEnd"/>
       <w:r>
         <w:rPr>
           <w:rFonts w:ascii="Consolas" w:hAnsi="Consolas"/>
@@ -6965,6 +7063,7 @@
         </w:rPr>
       </w:pPr>
       <w:proofErr w:type="spellStart"/>
+      <w:proofErr w:type="gramStart"/>
       <w:r>
         <w:rPr>
           <w:rFonts w:ascii="Consolas" w:hAnsi="Consolas"/>
@@ -6993,6 +7092,7 @@
         <w:t>codgenfil</w:t>
       </w:r>
       <w:proofErr w:type="spellEnd"/>
+      <w:proofErr w:type="gramEnd"/>
       <w:r>
         <w:rPr>
           <w:rFonts w:ascii="Consolas" w:hAnsi="Consolas"/>
@@ -7113,6 +7213,7 @@
         <w:t xml:space="preserve"> </w:t>
       </w:r>
       <w:proofErr w:type="spellStart"/>
+      <w:proofErr w:type="gramStart"/>
       <w:r>
         <w:rPr>
           <w:rFonts w:ascii="Consolas" w:hAnsi="Consolas"/>
@@ -7141,6 +7242,7 @@
         <w:t>datlanfil</w:t>
       </w:r>
       <w:proofErr w:type="spellEnd"/>
+      <w:proofErr w:type="gramEnd"/>
       <w:r>
         <w:rPr>
           <w:rFonts w:ascii="Consolas" w:hAnsi="Consolas"/>
@@ -7201,6 +7303,7 @@
         <w:t xml:space="preserve"> </w:t>
       </w:r>
       <w:proofErr w:type="spellStart"/>
+      <w:proofErr w:type="gramStart"/>
       <w:r>
         <w:rPr>
           <w:rFonts w:ascii="Consolas" w:hAnsi="Consolas"/>
@@ -7229,6 +7332,7 @@
         <w:t>codclafil</w:t>
       </w:r>
       <w:proofErr w:type="spellEnd"/>
+      <w:proofErr w:type="gramEnd"/>
       <w:r>
         <w:rPr>
           <w:rFonts w:ascii="Consolas" w:hAnsi="Consolas"/>
@@ -7303,6 +7407,7 @@
         </w:rPr>
       </w:pPr>
       <w:proofErr w:type="spellStart"/>
+      <w:proofErr w:type="gramStart"/>
       <w:r>
         <w:rPr>
           <w:rFonts w:ascii="Consolas" w:hAnsi="Consolas"/>
@@ -7331,6 +7436,7 @@
         <w:t>codfil</w:t>
       </w:r>
       <w:proofErr w:type="spellEnd"/>
+      <w:proofErr w:type="gramEnd"/>
       <w:r>
         <w:rPr>
           <w:rFonts w:ascii="Consolas" w:hAnsi="Consolas"/>
@@ -7484,7 +7590,7 @@
           <w:color w:val="auto"/>
         </w:rPr>
       </w:pPr>
-      <w:bookmarkStart w:id="6" w:name="_Toc139388938"/>
+      <w:bookmarkStart w:id="6" w:name="_Toc139389165"/>
       <w:r>
         <w:rPr>
           <w:color w:val="auto"/>
@@ -7574,7 +7680,7 @@
           <w:color w:val="000000" w:themeColor="text1"/>
         </w:rPr>
       </w:pPr>
-      <w:bookmarkStart w:id="7" w:name="_Toc139388939"/>
+      <w:bookmarkStart w:id="7" w:name="_Toc139389166"/>
       <w:r>
         <w:rPr>
           <w:color w:val="000000" w:themeColor="text1"/>
@@ -7634,10 +7740,21 @@
         <w:ind w:firstLine="708"/>
         <w:rPr>
           <w:rFonts w:ascii="Arial" w:hAnsi="Arial" w:cs="Arial"/>
-          <w:sz w:val="28"/>
-          <w:szCs w:val="28"/>
-        </w:rPr>
-      </w:pPr>
+          <w:color w:val="FFFFFF" w:themeColor="background1"/>
+          <w:sz w:val="28"/>
+          <w:szCs w:val="28"/>
+        </w:rPr>
+      </w:pPr>
+      <w:r>
+        <w:rPr>
+          <w:rFonts w:ascii="Arial" w:hAnsi="Arial" w:cs="Arial"/>
+          <w:color w:val="FFFFFF" w:themeColor="background1"/>
+          <w:sz w:val="28"/>
+          <w:szCs w:val="28"/>
+        </w:rPr>
+        <w:lastRenderedPageBreak/>
+        <w:t>a</w:t>
+      </w:r>
     </w:p>
     <w:sectPr>
       <w:pgSz w:w="11906" w:h="16838"/>

</xml_diff>